<commit_message>
TRIAD-254: Useful install guide for OntoMapper
</commit_message>
<xml_diff>
--- a/grid-incubation/incubator/projects/i2b2DataServiceStyle/documents/OntoMapper Installation.docx
+++ b/grid-incubation/incubator/projects/i2b2DataServiceStyle/documents/OntoMapper Installation.docx
@@ -289,7 +289,7 @@
         <w:pStyle w:val="Heading2"/>
       </w:pPr>
       <w:r>
-        <w:t>Installation Steps</w:t>
+        <w:t>General Setup</w:t>
       </w:r>
     </w:p>
     <w:p>
@@ -627,18 +627,12 @@
         <w:t xml:space="preserve"> </w:t>
       </w:r>
       <w:r>
-        <w:rPr>
-          <w:noProof/>
-          <w:lang w:eastAsia="zh-TW"/>
-        </w:rPr>
-      </w:r>
-      <w:r>
         <w:pict>
           <v:shapetype id="_x0000_t202" coordsize="21600,21600" o:spt="202" path="m,l,21600r21600,l21600,xe">
             <v:stroke joinstyle="miter"/>
             <v:path gradientshapeok="t" o:connecttype="rect"/>
           </v:shapetype>
-          <v:shape id="_x0000_s1027" type="#_x0000_t202" style="width:268.6pt;height:91.6pt;mso-position-horizontal-relative:char;mso-position-vertical-relative:line;mso-width-relative:margin;mso-height-relative:margin">
+          <v:shape id="_x0000_s1026" type="#_x0000_t202" style="width:268.6pt;height:91.6pt;mso-position-horizontal-relative:char;mso-position-vertical-relative:line;mso-width-relative:margin;mso-height-relative:margin">
             <v:textbox>
               <w:txbxContent>
                 <w:p>
@@ -729,10 +723,18 @@
     </w:p>
     <w:p>
       <w:pPr>
+        <w:pStyle w:val="Heading2"/>
+      </w:pPr>
+      <w:r>
+        <w:t>Setup and Install OntoMapper</w:t>
+      </w:r>
+    </w:p>
+    <w:p>
+      <w:pPr>
         <w:pStyle w:val="ListParagraph"/>
         <w:numPr>
           <w:ilvl w:val="0"/>
-          <w:numId w:val="2"/>
+          <w:numId w:val="4"/>
         </w:numPr>
       </w:pPr>
       <w:r>
@@ -744,7 +746,7 @@
         <w:pStyle w:val="ListParagraph"/>
         <w:numPr>
           <w:ilvl w:val="1"/>
-          <w:numId w:val="2"/>
+          <w:numId w:val="4"/>
         </w:numPr>
       </w:pPr>
       <w:r>
@@ -756,7 +758,7 @@
         <w:pStyle w:val="ListParagraph"/>
         <w:numPr>
           <w:ilvl w:val="1"/>
-          <w:numId w:val="2"/>
+          <w:numId w:val="4"/>
         </w:numPr>
       </w:pPr>
       <w:r>
@@ -768,7 +770,7 @@
         <w:pStyle w:val="ListParagraph"/>
         <w:numPr>
           <w:ilvl w:val="2"/>
-          <w:numId w:val="2"/>
+          <w:numId w:val="4"/>
         </w:numPr>
       </w:pPr>
       <w:r>
@@ -780,7 +782,7 @@
         <w:pStyle w:val="ListParagraph"/>
         <w:numPr>
           <w:ilvl w:val="2"/>
-          <w:numId w:val="2"/>
+          <w:numId w:val="4"/>
         </w:numPr>
       </w:pPr>
       <w:r>
@@ -792,7 +794,7 @@
         <w:pStyle w:val="ListParagraph"/>
         <w:numPr>
           <w:ilvl w:val="2"/>
-          <w:numId w:val="2"/>
+          <w:numId w:val="4"/>
         </w:numPr>
       </w:pPr>
       <w:r>
@@ -804,7 +806,7 @@
         <w:pStyle w:val="ListParagraph"/>
         <w:numPr>
           <w:ilvl w:val="2"/>
-          <w:numId w:val="2"/>
+          <w:numId w:val="4"/>
         </w:numPr>
       </w:pPr>
       <w:r>
@@ -816,7 +818,7 @@
         <w:pStyle w:val="ListParagraph"/>
         <w:numPr>
           <w:ilvl w:val="2"/>
-          <w:numId w:val="2"/>
+          <w:numId w:val="4"/>
         </w:numPr>
       </w:pPr>
       <w:r>
@@ -828,7 +830,7 @@
         <w:pStyle w:val="ListParagraph"/>
         <w:numPr>
           <w:ilvl w:val="2"/>
-          <w:numId w:val="2"/>
+          <w:numId w:val="4"/>
         </w:numPr>
       </w:pPr>
       <w:r>
@@ -840,7 +842,7 @@
         <w:pStyle w:val="ListParagraph"/>
         <w:numPr>
           <w:ilvl w:val="2"/>
-          <w:numId w:val="2"/>
+          <w:numId w:val="4"/>
         </w:numPr>
       </w:pPr>
       <w:r>
@@ -852,7 +854,7 @@
         <w:pStyle w:val="ListParagraph"/>
         <w:numPr>
           <w:ilvl w:val="0"/>
-          <w:numId w:val="2"/>
+          <w:numId w:val="4"/>
         </w:numPr>
       </w:pPr>
       <w:r>
@@ -864,7 +866,7 @@
         <w:pStyle w:val="ListParagraph"/>
         <w:numPr>
           <w:ilvl w:val="1"/>
-          <w:numId w:val="2"/>
+          <w:numId w:val="4"/>
         </w:numPr>
       </w:pPr>
       <w:r>
@@ -879,7 +881,7 @@
         <w:pStyle w:val="ListParagraph"/>
         <w:numPr>
           <w:ilvl w:val="2"/>
-          <w:numId w:val="2"/>
+          <w:numId w:val="4"/>
         </w:numPr>
       </w:pPr>
       <w:r>
@@ -891,7 +893,7 @@
         <w:pStyle w:val="ListParagraph"/>
         <w:numPr>
           <w:ilvl w:val="2"/>
-          <w:numId w:val="2"/>
+          <w:numId w:val="4"/>
         </w:numPr>
       </w:pPr>
       <w:r>
@@ -903,7 +905,7 @@
         <w:pStyle w:val="ListParagraph"/>
         <w:numPr>
           <w:ilvl w:val="2"/>
-          <w:numId w:val="2"/>
+          <w:numId w:val="4"/>
         </w:numPr>
       </w:pPr>
       <w:r>
@@ -915,7 +917,7 @@
         <w:pStyle w:val="ListParagraph"/>
         <w:numPr>
           <w:ilvl w:val="0"/>
-          <w:numId w:val="2"/>
+          <w:numId w:val="4"/>
         </w:numPr>
       </w:pPr>
       <w:r>
@@ -933,7 +935,7 @@
         <w:pStyle w:val="ListParagraph"/>
         <w:numPr>
           <w:ilvl w:val="1"/>
-          <w:numId w:val="2"/>
+          <w:numId w:val="4"/>
         </w:numPr>
       </w:pPr>
       <w:r>
@@ -951,7 +953,7 @@
         <w:pStyle w:val="ListParagraph"/>
         <w:numPr>
           <w:ilvl w:val="2"/>
-          <w:numId w:val="2"/>
+          <w:numId w:val="4"/>
         </w:numPr>
       </w:pPr>
       <w:r>
@@ -963,11 +965,12 @@
         <w:pStyle w:val="ListParagraph"/>
         <w:numPr>
           <w:ilvl w:val="0"/>
-          <w:numId w:val="2"/>
+          <w:numId w:val="4"/>
         </w:numPr>
         <w:spacing w:after="0"/>
       </w:pPr>
       <w:r>
+        <w:lastRenderedPageBreak/>
         <w:t>Configure the logger properties</w:t>
       </w:r>
     </w:p>
@@ -976,12 +979,11 @@
         <w:pStyle w:val="ListParagraph"/>
         <w:numPr>
           <w:ilvl w:val="1"/>
-          <w:numId w:val="2"/>
+          <w:numId w:val="4"/>
         </w:numPr>
         <w:spacing w:after="0"/>
       </w:pPr>
       <w:r>
-        <w:lastRenderedPageBreak/>
         <w:t xml:space="preserve">Edit </w:t>
       </w:r>
       <w:r>
@@ -1001,7 +1003,7 @@
       <w:pPr>
         <w:numPr>
           <w:ilvl w:val="0"/>
-          <w:numId w:val="2"/>
+          <w:numId w:val="4"/>
         </w:numPr>
         <w:spacing w:after="0"/>
       </w:pPr>
@@ -1019,7 +1021,7 @@
       <w:pPr>
         <w:numPr>
           <w:ilvl w:val="1"/>
-          <w:numId w:val="2"/>
+          <w:numId w:val="4"/>
         </w:numPr>
         <w:spacing w:after="0"/>
       </w:pPr>
@@ -1031,7 +1033,7 @@
       <w:pPr>
         <w:numPr>
           <w:ilvl w:val="0"/>
-          <w:numId w:val="2"/>
+          <w:numId w:val="4"/>
         </w:numPr>
         <w:spacing w:after="0"/>
       </w:pPr>
@@ -1046,7 +1048,7 @@
       <w:pPr>
         <w:numPr>
           <w:ilvl w:val="1"/>
-          <w:numId w:val="2"/>
+          <w:numId w:val="4"/>
         </w:numPr>
         <w:spacing w:after="0"/>
       </w:pPr>
@@ -1065,7 +1067,7 @@
         <w:pStyle w:val="ListParagraph"/>
         <w:numPr>
           <w:ilvl w:val="0"/>
-          <w:numId w:val="2"/>
+          <w:numId w:val="4"/>
         </w:numPr>
         <w:spacing w:after="0"/>
       </w:pPr>
@@ -1078,7 +1080,7 @@
         <w:pStyle w:val="ListParagraph"/>
         <w:numPr>
           <w:ilvl w:val="1"/>
-          <w:numId w:val="2"/>
+          <w:numId w:val="4"/>
         </w:numPr>
         <w:spacing w:after="0"/>
       </w:pPr>
@@ -1091,7 +1093,7 @@
         <w:pStyle w:val="ListParagraph"/>
         <w:numPr>
           <w:ilvl w:val="2"/>
-          <w:numId w:val="2"/>
+          <w:numId w:val="4"/>
         </w:numPr>
         <w:spacing w:after="0"/>
       </w:pPr>
@@ -1104,7 +1106,7 @@
         <w:pStyle w:val="ListParagraph"/>
         <w:numPr>
           <w:ilvl w:val="0"/>
-          <w:numId w:val="2"/>
+          <w:numId w:val="4"/>
         </w:numPr>
         <w:spacing w:after="0"/>
       </w:pPr>
@@ -1117,7 +1119,7 @@
         <w:pStyle w:val="ListParagraph"/>
         <w:numPr>
           <w:ilvl w:val="1"/>
-          <w:numId w:val="2"/>
+          <w:numId w:val="4"/>
         </w:numPr>
         <w:spacing w:after="0"/>
       </w:pPr>
@@ -1132,6 +1134,138 @@
           <w:t>http://localhost:8080/IDR/jsp/Login.jsf</w:t>
         </w:r>
       </w:hyperlink>
+    </w:p>
+    <w:p>
+      <w:pPr>
+        <w:pStyle w:val="ListParagraph"/>
+        <w:numPr>
+          <w:ilvl w:val="0"/>
+          <w:numId w:val="4"/>
+        </w:numPr>
+        <w:spacing w:after="0"/>
+      </w:pPr>
+      <w:r>
+        <w:t>Configure the Mapping interpreter data source</w:t>
+      </w:r>
+    </w:p>
+    <w:p>
+      <w:pPr>
+        <w:pStyle w:val="ListParagraph"/>
+        <w:numPr>
+          <w:ilvl w:val="1"/>
+          <w:numId w:val="4"/>
+        </w:numPr>
+        <w:spacing w:after="0"/>
+      </w:pPr>
+      <w:r>
+        <w:t>Edit db.properties to specify the Oracle data source, username, and password</w:t>
+      </w:r>
+    </w:p>
+    <w:p>
+      <w:pPr>
+        <w:pStyle w:val="ListParagraph"/>
+        <w:numPr>
+          <w:ilvl w:val="0"/>
+          <w:numId w:val="4"/>
+        </w:numPr>
+        <w:spacing w:after="0"/>
+      </w:pPr>
+      <w:r>
+        <w:t>Build the Mapper</w:t>
+      </w:r>
+    </w:p>
+    <w:p>
+      <w:pPr>
+        <w:pStyle w:val="ListParagraph"/>
+        <w:numPr>
+          <w:ilvl w:val="1"/>
+          <w:numId w:val="4"/>
+        </w:numPr>
+        <w:spacing w:after="0"/>
+      </w:pPr>
+      <w:r>
+        <w:t>ant -f build.xml</w:t>
+      </w:r>
+    </w:p>
+    <w:p>
+      <w:pPr>
+        <w:pStyle w:val="ListParagraph"/>
+        <w:numPr>
+          <w:ilvl w:val="2"/>
+          <w:numId w:val="4"/>
+        </w:numPr>
+        <w:spacing w:after="0"/>
+      </w:pPr>
+      <w:r>
+        <w:t>Mapper.jar is generated at the top level of the build</w:t>
+      </w:r>
+    </w:p>
+    <w:p>
+      <w:pPr>
+        <w:pStyle w:val="ListParagraph"/>
+        <w:numPr>
+          <w:ilvl w:val="0"/>
+          <w:numId w:val="4"/>
+        </w:numPr>
+        <w:spacing w:after="0"/>
+      </w:pPr>
+      <w:r>
+        <w:t>Execute the generated Mapper.jar</w:t>
+      </w:r>
+    </w:p>
+    <w:p>
+      <w:pPr>
+        <w:pStyle w:val="ListParagraph"/>
+        <w:numPr>
+          <w:ilvl w:val="1"/>
+          <w:numId w:val="4"/>
+        </w:numPr>
+        <w:spacing w:after="0"/>
+      </w:pPr>
+      <w:r>
+        <w:t>The Mapping Interpreter takes an xml file (mapper instance file) as input.</w:t>
+      </w:r>
+    </w:p>
+    <w:p>
+      <w:pPr>
+        <w:pStyle w:val="ListParagraph"/>
+        <w:numPr>
+          <w:ilvl w:val="2"/>
+          <w:numId w:val="4"/>
+        </w:numPr>
+        <w:spacing w:after="0"/>
+      </w:pPr>
+      <w:r>
+        <w:t>java -jar Mapper.jar file=xml\HSDB_Mapper.xml</w:t>
+      </w:r>
+    </w:p>
+    <w:p>
+      <w:pPr>
+        <w:pStyle w:val="ListParagraph"/>
+        <w:numPr>
+          <w:ilvl w:val="1"/>
+          <w:numId w:val="4"/>
+        </w:numPr>
+        <w:spacing w:after="0"/>
+        <w:jc w:val="both"/>
+      </w:pPr>
+      <w:r>
+        <w:t>Once a mapper instance file is executed it could be re-run by supplying its id found in MAP_DIMENSION table of I2B2DEMODATA schema.</w:t>
+      </w:r>
+    </w:p>
+    <w:p>
+      <w:pPr>
+        <w:pStyle w:val="ListParagraph"/>
+        <w:numPr>
+          <w:ilvl w:val="2"/>
+          <w:numId w:val="4"/>
+        </w:numPr>
+        <w:spacing w:after="0"/>
+        <w:jc w:val="both"/>
+      </w:pPr>
+      <w:r>
+        <w:t>java -jar Mapper.jar id=1</w:t>
+      </w:r>
     </w:p>
     <w:sectPr>
       <w:pgSz w:w="12240" w:h="15840"/>
@@ -1258,6 +1392,92 @@
     </w:lvl>
   </w:abstractNum>
   <w:abstractNum w:abstractNumId="1">
+    <w:nsid w:val="435252E8"/>
+    <w:multiLevelType w:val="hybridMultilevel"/>
+    <w:tmpl w:val="C5D63F92"/>
+    <w:lvl w:ilvl="0" w:tplc="0409000F">
+      <w:start w:val="1"/>
+      <w:numFmt w:val="decimal"/>
+      <w:lvlText w:val="%1."/>
+      <w:lvlJc w:val="left"/>
+      <w:pPr>
+        <w:ind w:left="720" w:hanging="360"/>
+      </w:pPr>
+    </w:lvl>
+    <w:lvl w:ilvl="1" w:tplc="04090019">
+      <w:start w:val="1"/>
+      <w:numFmt w:val="lowerLetter"/>
+      <w:lvlText w:val="%2."/>
+      <w:lvlJc w:val="left"/>
+      <w:pPr>
+        <w:ind w:left="1440" w:hanging="360"/>
+      </w:pPr>
+    </w:lvl>
+    <w:lvl w:ilvl="2" w:tplc="0409001B">
+      <w:start w:val="1"/>
+      <w:numFmt w:val="lowerRoman"/>
+      <w:lvlText w:val="%3."/>
+      <w:lvlJc w:val="right"/>
+      <w:pPr>
+        <w:ind w:left="2160" w:hanging="180"/>
+      </w:pPr>
+    </w:lvl>
+    <w:lvl w:ilvl="3" w:tplc="0409000F">
+      <w:start w:val="1"/>
+      <w:numFmt w:val="decimal"/>
+      <w:lvlText w:val="%4."/>
+      <w:lvlJc w:val="left"/>
+      <w:pPr>
+        <w:ind w:left="2880" w:hanging="360"/>
+      </w:pPr>
+    </w:lvl>
+    <w:lvl w:ilvl="4" w:tplc="04090019" w:tentative="1">
+      <w:start w:val="1"/>
+      <w:numFmt w:val="lowerLetter"/>
+      <w:lvlText w:val="%5."/>
+      <w:lvlJc w:val="left"/>
+      <w:pPr>
+        <w:ind w:left="3600" w:hanging="360"/>
+      </w:pPr>
+    </w:lvl>
+    <w:lvl w:ilvl="5" w:tplc="0409001B" w:tentative="1">
+      <w:start w:val="1"/>
+      <w:numFmt w:val="lowerRoman"/>
+      <w:lvlText w:val="%6."/>
+      <w:lvlJc w:val="right"/>
+      <w:pPr>
+        <w:ind w:left="4320" w:hanging="180"/>
+      </w:pPr>
+    </w:lvl>
+    <w:lvl w:ilvl="6" w:tplc="0409000F" w:tentative="1">
+      <w:start w:val="1"/>
+      <w:numFmt w:val="decimal"/>
+      <w:lvlText w:val="%7."/>
+      <w:lvlJc w:val="left"/>
+      <w:pPr>
+        <w:ind w:left="5040" w:hanging="360"/>
+      </w:pPr>
+    </w:lvl>
+    <w:lvl w:ilvl="7" w:tplc="04090019" w:tentative="1">
+      <w:start w:val="1"/>
+      <w:numFmt w:val="lowerLetter"/>
+      <w:lvlText w:val="%8."/>
+      <w:lvlJc w:val="left"/>
+      <w:pPr>
+        <w:ind w:left="5760" w:hanging="360"/>
+      </w:pPr>
+    </w:lvl>
+    <w:lvl w:ilvl="8" w:tplc="0409001B" w:tentative="1">
+      <w:start w:val="1"/>
+      <w:numFmt w:val="lowerRoman"/>
+      <w:lvlText w:val="%9."/>
+      <w:lvlJc w:val="right"/>
+      <w:pPr>
+        <w:ind w:left="6480" w:hanging="180"/>
+      </w:pPr>
+    </w:lvl>
+  </w:abstractNum>
+  <w:abstractNum w:abstractNumId="2">
     <w:nsid w:val="49045411"/>
     <w:multiLevelType w:val="hybridMultilevel"/>
     <w:tmpl w:val="C5D63F92"/>
@@ -1343,7 +1563,7 @@
       </w:pPr>
     </w:lvl>
   </w:abstractNum>
-  <w:abstractNum w:abstractNumId="2">
+  <w:abstractNum w:abstractNumId="3">
     <w:nsid w:val="735E2C63"/>
     <w:multiLevelType w:val="hybridMultilevel"/>
     <w:tmpl w:val="3F5AD220"/>
@@ -1457,13 +1677,44 @@
     </w:lvl>
   </w:abstractNum>
   <w:num w:numId="1">
-    <w:abstractNumId w:val="2"/>
+    <w:abstractNumId w:val="3"/>
   </w:num>
   <w:num w:numId="2">
-    <w:abstractNumId w:val="1"/>
+    <w:abstractNumId w:val="2"/>
   </w:num>
   <w:num w:numId="3">
     <w:abstractNumId w:val="0"/>
+  </w:num>
+  <w:num w:numId="4">
+    <w:abstractNumId w:val="1"/>
+  </w:num>
+  <w:num w:numId="5">
+    <w:abstractNumId w:val="0"/>
+    <w:lvlOverride w:ilvl="0"/>
+    <w:lvlOverride w:ilvl="1">
+      <w:startOverride w:val="1"/>
+    </w:lvlOverride>
+    <w:lvlOverride w:ilvl="2">
+      <w:startOverride w:val="1"/>
+    </w:lvlOverride>
+    <w:lvlOverride w:ilvl="3">
+      <w:startOverride w:val="1"/>
+    </w:lvlOverride>
+    <w:lvlOverride w:ilvl="4">
+      <w:startOverride w:val="1"/>
+    </w:lvlOverride>
+    <w:lvlOverride w:ilvl="5">
+      <w:startOverride w:val="1"/>
+    </w:lvlOverride>
+    <w:lvlOverride w:ilvl="6">
+      <w:startOverride w:val="1"/>
+    </w:lvlOverride>
+    <w:lvlOverride w:ilvl="7">
+      <w:startOverride w:val="1"/>
+    </w:lvlOverride>
+    <w:lvlOverride w:ilvl="8">
+      <w:startOverride w:val="1"/>
+    </w:lvlOverride>
   </w:num>
 </w:numbering>
 </file>

</xml_diff>